<commit_message>
Se completo el Informe Antoyne
</commit_message>
<xml_diff>
--- a/Entregables txt/Informes/Informe Antoyne.docx
+++ b/Entregables txt/Informes/Informe Antoyne.docx
@@ -745,7 +745,15 @@
             </w:r>
             <w:proofErr w:type="spellEnd"/>
             <w:r>
-              <w:t xml:space="preserve"> importante, aprendí que soy aun </w:t>
+              <w:t xml:space="preserve"> importante, aprendí que soy </w:t>
+            </w:r>
+            <w:proofErr w:type="spellStart"/>
+            <w:r>
+              <w:t>aun</w:t>
+            </w:r>
+            <w:proofErr w:type="spellEnd"/>
+            <w:r>
+              <w:t xml:space="preserve"> </w:t>
             </w:r>
             <w:proofErr w:type="spellStart"/>
             <w:r>
@@ -889,7 +897,305 @@
               <w:outlineLvl w:val="0"/>
             </w:pPr>
             <w:r>
+              <w:rPr>
+                <w:noProof/>
+              </w:rPr>
               <w:lastRenderedPageBreak/>
+              <mc:AlternateContent>
+                <mc:Choice Requires="wps">
+                  <w:drawing>
+                    <wp:anchor distT="0" distB="0" distL="114300" distR="114300" simplePos="0" relativeHeight="251659264" behindDoc="0" locked="0" layoutInCell="1" allowOverlap="1" wp14:anchorId="18BDA1BD" wp14:editId="79F07115">
+                      <wp:simplePos x="0" y="0"/>
+                      <wp:positionH relativeFrom="margin">
+                        <wp:posOffset>0</wp:posOffset>
+                      </wp:positionH>
+                      <wp:positionV relativeFrom="paragraph">
+                        <wp:posOffset>-2275205</wp:posOffset>
+                      </wp:positionV>
+                      <wp:extent cx="6858000" cy="2095500"/>
+                      <wp:effectExtent l="0" t="0" r="0" b="0"/>
+                      <wp:wrapNone/>
+                      <wp:docPr id="8" name="Cuadro de texto 8"/>
+                      <wp:cNvGraphicFramePr/>
+                      <a:graphic xmlns:a="http://schemas.openxmlformats.org/drawingml/2006/main">
+                        <a:graphicData uri="http://schemas.microsoft.com/office/word/2010/wordprocessingShape">
+                          <wps:wsp>
+                            <wps:cNvSpPr txBox="1"/>
+                            <wps:spPr>
+                              <a:xfrm>
+                                <a:off x="0" y="0"/>
+                                <a:ext cx="6858000" cy="2095500"/>
+                              </a:xfrm>
+                              <a:prstGeom prst="rect">
+                                <a:avLst/>
+                              </a:prstGeom>
+                              <a:noFill/>
+                              <a:ln w="6350">
+                                <a:noFill/>
+                              </a:ln>
+                            </wps:spPr>
+                            <wps:txbx>
+                              <w:txbxContent>
+                                <w:p>
+                                  <w:pPr>
+                                    <w:rPr>
+                                      <w:lang w:val="es-MX"/>
+                                    </w:rPr>
+                                  </w:pPr>
+                                  <w:r>
+                                    <w:rPr>
+                                      <w:lang w:val="es-MX"/>
+                                    </w:rPr>
+                                    <w:t xml:space="preserve">No me gusto para nada el tiempo que se nos dejo para realizar este trabajo, puesto que hay que tener en cuenta el tiempo que toma aprender una librería o lenguaje nuevo, acostumbrarse, aprender miles de cosas nuevas como colisión, cargado de mapas, animación, etc. Y si, se que la interfaz grafica no era obligatoria, pero se podía leer </w:t>
+                                  </w:r>
+                                  <w:proofErr w:type="spellStart"/>
+                                  <w:r>
+                                    <w:rPr>
+                                      <w:lang w:val="es-MX"/>
+                                    </w:rPr>
+                                    <w:t>entredientes</w:t>
+                                  </w:r>
+                                  <w:proofErr w:type="spellEnd"/>
+                                  <w:r>
+                                    <w:rPr>
+                                      <w:lang w:val="es-MX"/>
+                                    </w:rPr>
+                                    <w:t xml:space="preserve"> que sin interfaz grafica el proyecto no iba a quedar tan bien, se podía sentir esa presión invisible de que tocaba hacerle una buena interfaz </w:t>
+                                  </w:r>
+                                  <w:proofErr w:type="spellStart"/>
+                                  <w:r>
+                                    <w:rPr>
+                                      <w:lang w:val="es-MX"/>
+                                    </w:rPr>
+                                    <w:t>grafica</w:t>
+                                  </w:r>
+                                  <w:proofErr w:type="spellEnd"/>
+                                  <w:r>
+                                    <w:rPr>
+                                      <w:lang w:val="es-MX"/>
+                                    </w:rPr>
+                                    <w:t xml:space="preserve">. Porque puedo jurar que no deje de trabajar en el proyecto ni un día, estuve todo el tiempo en esto, muchos días sin dormir, reflexionando sobre mi vida, cayendo en desesperación, angustia, ansiedad, todo, hasta el punto de que mi mama lo noto y me </w:t>
+                                  </w:r>
+                                  <w:proofErr w:type="spellStart"/>
+                                  <w:r>
+                                    <w:rPr>
+                                      <w:lang w:val="es-MX"/>
+                                    </w:rPr>
+                                    <w:t>esta</w:t>
+                                  </w:r>
+                                  <w:proofErr w:type="spellEnd"/>
+                                  <w:r>
+                                    <w:rPr>
+                                      <w:lang w:val="es-MX"/>
+                                    </w:rPr>
+                                    <w:t xml:space="preserve"> buscando ayuda psicológica porque mis facetas mas feas salieron en lo que trabaje en este proyecto, entonces no le deseo estas sensaciones a nadie en el mundo, así que por esto me gustaría hacer la recomendación, de que la próxima vez que vaya a dejar este tipo de trabajos tenga mas en cuenta los factores, el tiempo especialmente, porque si hubiéramos tenido 1 mes seguramente hubiéramos podido entregar un juego </w:t>
+                                  </w:r>
+                                  <w:proofErr w:type="spellStart"/>
+                                  <w:r>
+                                    <w:rPr>
+                                      <w:lang w:val="es-MX"/>
+                                    </w:rPr>
+                                    <w:t>mas</w:t>
+                                  </w:r>
+                                  <w:proofErr w:type="spellEnd"/>
+                                  <w:r>
+                                    <w:rPr>
+                                      <w:lang w:val="es-MX"/>
+                                    </w:rPr>
+                                    <w:t xml:space="preserve"> completo y totalmente funcional, tampoco el nuevo </w:t>
+                                  </w:r>
+                                  <w:proofErr w:type="spellStart"/>
+                                  <w:r>
+                                    <w:rPr>
+                                      <w:lang w:val="es-MX"/>
+                                    </w:rPr>
+                                    <w:t>Call</w:t>
+                                  </w:r>
+                                  <w:proofErr w:type="spellEnd"/>
+                                  <w:r>
+                                    <w:rPr>
+                                      <w:lang w:val="es-MX"/>
+                                    </w:rPr>
+                                    <w:t xml:space="preserve"> </w:t>
+                                  </w:r>
+                                  <w:proofErr w:type="spellStart"/>
+                                  <w:r>
+                                    <w:rPr>
+                                      <w:lang w:val="es-MX"/>
+                                    </w:rPr>
+                                    <w:t>of</w:t>
+                                  </w:r>
+                                  <w:proofErr w:type="spellEnd"/>
+                                  <w:r>
+                                    <w:rPr>
+                                      <w:lang w:val="es-MX"/>
+                                    </w:rPr>
+                                    <w:t xml:space="preserve"> </w:t>
+                                  </w:r>
+                                  <w:proofErr w:type="spellStart"/>
+                                  <w:r>
+                                    <w:rPr>
+                                      <w:lang w:val="es-MX"/>
+                                    </w:rPr>
+                                    <w:t>Duty</w:t>
+                                  </w:r>
+                                  <w:proofErr w:type="spellEnd"/>
+                                  <w:r>
+                                    <w:rPr>
+                                      <w:lang w:val="es-MX"/>
+                                    </w:rPr>
+                                    <w:t>, pero si algo bastante decente y con la menor cantidad de bugs. Y hago esta recomendación también porque se que uno de sus propósitos es ir mejorando sus cursos, entonces espero esto ayude.</w:t>
+                                  </w:r>
+                                </w:p>
+                              </w:txbxContent>
+                            </wps:txbx>
+                            <wps:bodyPr rot="0" spcFirstLastPara="0" vertOverflow="overflow" horzOverflow="overflow" vert="horz" wrap="square" lIns="91440" tIns="45720" rIns="91440" bIns="45720" numCol="1" spcCol="0" rtlCol="0" fromWordArt="0" anchor="t" anchorCtr="0" forceAA="0" compatLnSpc="1">
+                              <a:prstTxWarp prst="textNoShape">
+                                <a:avLst/>
+                              </a:prstTxWarp>
+                              <a:noAutofit/>
+                            </wps:bodyPr>
+                          </wps:wsp>
+                        </a:graphicData>
+                      </a:graphic>
+                      <wp14:sizeRelH relativeFrom="margin">
+                        <wp14:pctWidth>0</wp14:pctWidth>
+                      </wp14:sizeRelH>
+                      <wp14:sizeRelV relativeFrom="margin">
+                        <wp14:pctHeight>0</wp14:pctHeight>
+                      </wp14:sizeRelV>
+                    </wp:anchor>
+                  </w:drawing>
+                </mc:Choice>
+                <mc:Fallback>
+                  <w:pict>
+                    <v:shapetype w14:anchorId="18BDA1BD" id="_x0000_t202" coordsize="21600,21600" o:spt="202" path="m,l,21600r21600,l21600,xe">
+                      <v:stroke joinstyle="miter"/>
+                      <v:path gradientshapeok="t" o:connecttype="rect"/>
+                    </v:shapetype>
+                    <v:shape id="Cuadro de texto 8" o:spid="_x0000_s1026" type="#_x0000_t202" style="position:absolute;margin-left:0;margin-top:-179.15pt;width:540pt;height:165pt;z-index:251659264;visibility:visible;mso-wrap-style:square;mso-width-percent:0;mso-height-percent:0;mso-wrap-distance-left:9pt;mso-wrap-distance-top:0;mso-wrap-distance-right:9pt;mso-wrap-distance-bottom:0;mso-position-horizontal:absolute;mso-position-horizontal-relative:margin;mso-position-vertical:absolute;mso-position-vertical-relative:text;mso-width-percent:0;mso-height-percent:0;mso-width-relative:margin;mso-height-relative:margin;v-text-anchor:top" o:gfxdata="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" filled="f" stroked="f" strokeweight=".5pt">
+                      <v:textbox>
+                        <w:txbxContent>
+                          <w:p>
+                            <w:pPr>
+                              <w:rPr>
+                                <w:lang w:val="es-MX"/>
+                              </w:rPr>
+                            </w:pPr>
+                            <w:r>
+                              <w:rPr>
+                                <w:lang w:val="es-MX"/>
+                              </w:rPr>
+                              <w:t xml:space="preserve">No me gusto para nada el tiempo que se nos dejo para realizar este trabajo, puesto que hay que tener en cuenta el tiempo que toma aprender una librería o lenguaje nuevo, acostumbrarse, aprender miles de cosas nuevas como colisión, cargado de mapas, animación, etc. Y si, se que la interfaz grafica no era obligatoria, pero se podía leer </w:t>
+                            </w:r>
+                            <w:proofErr w:type="spellStart"/>
+                            <w:r>
+                              <w:rPr>
+                                <w:lang w:val="es-MX"/>
+                              </w:rPr>
+                              <w:t>entredientes</w:t>
+                            </w:r>
+                            <w:proofErr w:type="spellEnd"/>
+                            <w:r>
+                              <w:rPr>
+                                <w:lang w:val="es-MX"/>
+                              </w:rPr>
+                              <w:t xml:space="preserve"> que sin interfaz grafica el proyecto no iba a quedar tan bien, se podía sentir esa presión invisible de que tocaba hacerle una buena interfaz </w:t>
+                            </w:r>
+                            <w:proofErr w:type="spellStart"/>
+                            <w:r>
+                              <w:rPr>
+                                <w:lang w:val="es-MX"/>
+                              </w:rPr>
+                              <w:t>grafica</w:t>
+                            </w:r>
+                            <w:proofErr w:type="spellEnd"/>
+                            <w:r>
+                              <w:rPr>
+                                <w:lang w:val="es-MX"/>
+                              </w:rPr>
+                              <w:t xml:space="preserve">. Porque puedo jurar que no deje de trabajar en el proyecto ni un día, estuve todo el tiempo en esto, muchos días sin dormir, reflexionando sobre mi vida, cayendo en desesperación, angustia, ansiedad, todo, hasta el punto de que mi mama lo noto y me </w:t>
+                            </w:r>
+                            <w:proofErr w:type="spellStart"/>
+                            <w:r>
+                              <w:rPr>
+                                <w:lang w:val="es-MX"/>
+                              </w:rPr>
+                              <w:t>esta</w:t>
+                            </w:r>
+                            <w:proofErr w:type="spellEnd"/>
+                            <w:r>
+                              <w:rPr>
+                                <w:lang w:val="es-MX"/>
+                              </w:rPr>
+                              <w:t xml:space="preserve"> buscando ayuda psicológica porque mis facetas mas feas salieron en lo que trabaje en este proyecto, entonces no le deseo estas sensaciones a nadie en el mundo, así que por esto me gustaría hacer la recomendación, de que la próxima vez que vaya a dejar este tipo de trabajos tenga mas en cuenta los factores, el tiempo especialmente, porque si hubiéramos tenido 1 mes seguramente hubiéramos podido entregar un juego </w:t>
+                            </w:r>
+                            <w:proofErr w:type="spellStart"/>
+                            <w:r>
+                              <w:rPr>
+                                <w:lang w:val="es-MX"/>
+                              </w:rPr>
+                              <w:t>mas</w:t>
+                            </w:r>
+                            <w:proofErr w:type="spellEnd"/>
+                            <w:r>
+                              <w:rPr>
+                                <w:lang w:val="es-MX"/>
+                              </w:rPr>
+                              <w:t xml:space="preserve"> completo y totalmente funcional, tampoco el nuevo </w:t>
+                            </w:r>
+                            <w:proofErr w:type="spellStart"/>
+                            <w:r>
+                              <w:rPr>
+                                <w:lang w:val="es-MX"/>
+                              </w:rPr>
+                              <w:t>Call</w:t>
+                            </w:r>
+                            <w:proofErr w:type="spellEnd"/>
+                            <w:r>
+                              <w:rPr>
+                                <w:lang w:val="es-MX"/>
+                              </w:rPr>
+                              <w:t xml:space="preserve"> </w:t>
+                            </w:r>
+                            <w:proofErr w:type="spellStart"/>
+                            <w:r>
+                              <w:rPr>
+                                <w:lang w:val="es-MX"/>
+                              </w:rPr>
+                              <w:t>of</w:t>
+                            </w:r>
+                            <w:proofErr w:type="spellEnd"/>
+                            <w:r>
+                              <w:rPr>
+                                <w:lang w:val="es-MX"/>
+                              </w:rPr>
+                              <w:t xml:space="preserve"> </w:t>
+                            </w:r>
+                            <w:proofErr w:type="spellStart"/>
+                            <w:r>
+                              <w:rPr>
+                                <w:lang w:val="es-MX"/>
+                              </w:rPr>
+                              <w:t>Duty</w:t>
+                            </w:r>
+                            <w:proofErr w:type="spellEnd"/>
+                            <w:r>
+                              <w:rPr>
+                                <w:lang w:val="es-MX"/>
+                              </w:rPr>
+                              <w:t>, pero si algo bastante decente y con la menor cantidad de bugs. Y hago esta recomendación también porque se que uno de sus propósitos es ir mejorando sus cursos, entonces espero esto ayude.</w:t>
+                            </w:r>
+                          </w:p>
+                        </w:txbxContent>
+                      </v:textbox>
+                      <w10:wrap anchorx="margin"/>
+                    </v:shape>
+                  </w:pict>
+                </mc:Fallback>
+              </mc:AlternateContent>
+            </w:r>
+            <w:r>
               <w:t>¿Qué HIZO CADA MIEMBRO DEL EQUIPO?</w:t>
             </w:r>
           </w:p>
@@ -897,7 +1203,7 @@
       </w:tr>
       <w:tr>
         <w:trPr>
-          <w:trHeight w:hRule="exact" w:val="2059"/>
+          <w:trHeight w:hRule="exact" w:val="4050"/>
         </w:trPr>
         <w:tc>
           <w:tcPr>
@@ -1015,11 +1321,67 @@
           </w:p>
           <w:p>
             <w:pPr>
+              <w:pStyle w:val="ListParagraph"/>
+              <w:numPr>
+                <w:ilvl w:val="0"/>
+                <w:numId w:val="8"/>
+              </w:numPr>
               <w:rPr>
                 <w:b/>
                 <w:bCs/>
               </w:rPr>
             </w:pPr>
+            <w:r>
+              <w:t>Ayudo en el desarrollo del UML.</w:t>
+            </w:r>
+          </w:p>
+          <w:p>
+            <w:pPr>
+              <w:pStyle w:val="ListParagraph"/>
+              <w:numPr>
+                <w:ilvl w:val="0"/>
+                <w:numId w:val="8"/>
+              </w:numPr>
+              <w:rPr>
+                <w:b/>
+                <w:bCs/>
+              </w:rPr>
+            </w:pPr>
+            <w:r>
+              <w:t>Se encargo del inventario del juego.</w:t>
+            </w:r>
+          </w:p>
+          <w:p>
+            <w:pPr>
+              <w:pStyle w:val="ListParagraph"/>
+              <w:numPr>
+                <w:ilvl w:val="0"/>
+                <w:numId w:val="8"/>
+              </w:numPr>
+              <w:rPr>
+                <w:b/>
+                <w:bCs/>
+              </w:rPr>
+            </w:pPr>
+            <w:r>
+              <w:t>Se encargo de la historia del juego.</w:t>
+            </w:r>
+          </w:p>
+          <w:p>
+            <w:pPr>
+              <w:pStyle w:val="ListParagraph"/>
+              <w:numPr>
+                <w:ilvl w:val="0"/>
+                <w:numId w:val="8"/>
+              </w:numPr>
+              <w:rPr>
+                <w:b/>
+                <w:bCs/>
+              </w:rPr>
+            </w:pPr>
+            <w:r>
+              <w:t>Se encargo de las armas y los ítems en general del juego.</w:t>
+            </w:r>
           </w:p>
           <w:p>
             <w:pPr>
@@ -1034,6 +1396,78 @@
                 <w:bCs/>
               </w:rPr>
               <w:t xml:space="preserve"> Daniel Caicedo Jaramillo:</w:t>
+            </w:r>
+          </w:p>
+          <w:p>
+            <w:pPr>
+              <w:pStyle w:val="ListParagraph"/>
+              <w:numPr>
+                <w:ilvl w:val="0"/>
+                <w:numId w:val="8"/>
+              </w:numPr>
+              <w:rPr>
+                <w:b/>
+                <w:bCs/>
+              </w:rPr>
+            </w:pPr>
+            <w:r>
+              <w:t>Creo el UML y desarrollo gran parte.</w:t>
+            </w:r>
+          </w:p>
+          <w:p>
+            <w:pPr>
+              <w:pStyle w:val="ListParagraph"/>
+              <w:numPr>
+                <w:ilvl w:val="0"/>
+                <w:numId w:val="8"/>
+              </w:numPr>
+              <w:rPr>
+                <w:b/>
+                <w:bCs/>
+              </w:rPr>
+            </w:pPr>
+            <w:r>
+              <w:t>Se encargo de gran parte de la lógica de la escena del combate.</w:t>
+            </w:r>
+          </w:p>
+          <w:p>
+            <w:pPr>
+              <w:pStyle w:val="ListParagraph"/>
+              <w:numPr>
+                <w:ilvl w:val="0"/>
+                <w:numId w:val="8"/>
+              </w:numPr>
+              <w:rPr>
+                <w:b/>
+                <w:bCs/>
+              </w:rPr>
+            </w:pPr>
+            <w:r>
+              <w:t>Ayudo en el desarrollo de la lógica de las colisiones.</w:t>
+            </w:r>
+          </w:p>
+          <w:p>
+            <w:pPr>
+              <w:pStyle w:val="ListParagraph"/>
+              <w:numPr>
+                <w:ilvl w:val="0"/>
+                <w:numId w:val="8"/>
+              </w:numPr>
+              <w:rPr>
+                <w:b/>
+                <w:bCs/>
+              </w:rPr>
+            </w:pPr>
+            <w:r>
+              <w:t xml:space="preserve">Ayudo en la determinación de varios </w:t>
+            </w:r>
+            <w:proofErr w:type="spellStart"/>
+            <w:r>
+              <w:t>sprites</w:t>
+            </w:r>
+            <w:proofErr w:type="spellEnd"/>
+            <w:r>
+              <w:t xml:space="preserve"> y texturas del juego, especialmente buscando algunos botones y los ítems en general.</w:t>
             </w:r>
           </w:p>
           <w:p>
@@ -1051,6 +1485,51 @@
                 <w:bCs/>
               </w:rPr>
             </w:pPr>
+          </w:p>
+          <w:p/>
+          <w:p/>
+          <w:p/>
+          <w:p>
+            <w:pPr>
+              <w:rPr>
+                <w:b/>
+                <w:bCs/>
+              </w:rPr>
+            </w:pPr>
+          </w:p>
+          <w:p>
+            <w:pPr>
+              <w:rPr>
+                <w:b/>
+                <w:bCs/>
+              </w:rPr>
+            </w:pPr>
+          </w:p>
+          <w:p/>
+          <w:p/>
+          <w:p/>
+          <w:p/>
+          <w:p/>
+        </w:tc>
+      </w:tr>
+      <w:tr>
+        <w:trPr>
+          <w:trHeight w:val="2745"/>
+        </w:trPr>
+        <w:tc>
+          <w:tcPr>
+            <w:tcW w:w="11202" w:type="dxa"/>
+            <w:tcBorders>
+              <w:bottom w:val="single" w:sz="18" w:space="0" w:color="FEDE00" w:themeColor="accent2"/>
+            </w:tcBorders>
+            <w:shd w:val="clear" w:color="auto" w:fill="auto"/>
+            <w:vAlign w:val="bottom"/>
+          </w:tcPr>
+          <w:p>
+            <w:pPr>
+              <w:pStyle w:val="Heading1"/>
+              <w:outlineLvl w:val="0"/>
+            </w:pPr>
             <w:r>
               <w:rPr>
                 <w:noProof/>
@@ -1058,13 +1537,13 @@
               <mc:AlternateContent>
                 <mc:Choice Requires="wps">
                   <w:drawing>
-                    <wp:anchor distT="0" distB="0" distL="114300" distR="114300" simplePos="0" relativeHeight="251658240" behindDoc="0" locked="0" layoutInCell="1" allowOverlap="1" wp14:anchorId="05BA6286" wp14:editId="583835CE">
+                    <wp:anchor distT="0" distB="0" distL="114300" distR="114300" simplePos="0" relativeHeight="251658240" behindDoc="0" locked="0" layoutInCell="1" allowOverlap="1" wp14:anchorId="05BA6286" wp14:editId="31AEAB92">
                       <wp:simplePos x="0" y="0"/>
                       <wp:positionH relativeFrom="column">
-                        <wp:posOffset>-45720</wp:posOffset>
+                        <wp:posOffset>-112395</wp:posOffset>
                       </wp:positionH>
                       <wp:positionV relativeFrom="paragraph">
-                        <wp:posOffset>178435</wp:posOffset>
+                        <wp:posOffset>-1612265</wp:posOffset>
                       </wp:positionV>
                       <wp:extent cx="6938010" cy="1304925"/>
                       <wp:effectExtent l="0" t="0" r="0" b="0"/>
@@ -1242,11 +1721,7 @@
                 </mc:Choice>
                 <mc:Fallback>
                   <w:pict>
-                    <v:shapetype w14:anchorId="05BA6286" id="_x0000_t202" coordsize="21600,21600" o:spt="202" path="m,l,21600r21600,l21600,xe">
-                      <v:stroke joinstyle="miter"/>
-                      <v:path gradientshapeok="t" o:connecttype="rect"/>
-                    </v:shapetype>
-                    <v:shape id="Cuadro de texto 7" o:spid="_x0000_s1026" type="#_x0000_t202" style="position:absolute;margin-left:-3.6pt;margin-top:14.05pt;width:546.3pt;height:102.75pt;z-index:251658240;visibility:visible;mso-wrap-style:square;mso-width-percent:0;mso-height-percent:0;mso-wrap-distance-left:9pt;mso-wrap-distance-top:0;mso-wrap-distance-right:9pt;mso-wrap-distance-bottom:0;mso-position-horizontal:absolute;mso-position-horizontal-relative:text;mso-position-vertical:absolute;mso-position-vertical-relative:text;mso-width-percent:0;mso-height-percent:0;mso-width-relative:margin;mso-height-relative:margin;v-text-anchor:top" o:gfxdata="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" filled="f" stroked="f" strokeweight=".5pt">
+                    <v:shape w14:anchorId="05BA6286" id="Cuadro de texto 7" o:spid="_x0000_s1027" type="#_x0000_t202" style="position:absolute;margin-left:-8.85pt;margin-top:-126.95pt;width:546.3pt;height:102.75pt;z-index:251658240;visibility:visible;mso-wrap-style:square;mso-width-percent:0;mso-height-percent:0;mso-wrap-distance-left:9pt;mso-wrap-distance-top:0;mso-wrap-distance-right:9pt;mso-wrap-distance-bottom:0;mso-position-horizontal:absolute;mso-position-horizontal-relative:text;mso-position-vertical:absolute;mso-position-vertical-relative:text;mso-width-percent:0;mso-height-percent:0;mso-width-relative:margin;mso-height-relative:margin;v-text-anchor:top" o:gfxdata="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" filled="f" stroked="f" strokeweight=".5pt">
                       <v:textbox>
                         <w:txbxContent>
                           <w:p>
@@ -1386,53 +1861,11 @@
                 </mc:Fallback>
               </mc:AlternateContent>
             </w:r>
-          </w:p>
-          <w:p/>
-          <w:p/>
-          <w:p/>
-          <w:p>
-            <w:pPr>
-              <w:rPr>
-                <w:b/>
-                <w:bCs/>
-              </w:rPr>
-            </w:pPr>
-          </w:p>
-          <w:p>
-            <w:pPr>
-              <w:rPr>
-                <w:b/>
-                <w:bCs/>
-              </w:rPr>
-            </w:pPr>
-          </w:p>
-          <w:p/>
-          <w:p/>
-          <w:p/>
-          <w:p/>
-          <w:p/>
-        </w:tc>
-      </w:tr>
-      <w:tr>
-        <w:trPr>
-          <w:trHeight w:val="3220"/>
-        </w:trPr>
-        <w:tc>
-          <w:tcPr>
-            <w:tcW w:w="11202" w:type="dxa"/>
-            <w:tcBorders>
-              <w:bottom w:val="single" w:sz="18" w:space="0" w:color="FEDE00" w:themeColor="accent2"/>
-            </w:tcBorders>
-            <w:shd w:val="clear" w:color="auto" w:fill="auto"/>
-            <w:vAlign w:val="bottom"/>
-          </w:tcPr>
-          <w:p>
-            <w:pPr>
-              <w:pStyle w:val="Heading1"/>
-              <w:outlineLvl w:val="0"/>
-            </w:pPr>
-            <w:r>
-              <w:t>NOTAS</w:t>
+            <w:r>
+              <w:t>NOTA</w:t>
+            </w:r>
+            <w:r>
+              <w:t>s</w:t>
             </w:r>
           </w:p>
         </w:tc>
@@ -1478,307 +1911,89 @@
               <w:t>4.5</w:t>
             </w:r>
           </w:p>
+          <w:p>
+            <w:pPr>
+              <w:rPr>
+                <w:b/>
+                <w:bCs/>
+                <w:sz w:val="32"/>
+                <w:szCs w:val="32"/>
+              </w:rPr>
+            </w:pPr>
+            <w:r>
+              <w:rPr>
+                <w:b/>
+                <w:bCs/>
+                <w:sz w:val="32"/>
+                <w:szCs w:val="32"/>
+              </w:rPr>
+              <w:t xml:space="preserve">Laura Sofia </w:t>
+            </w:r>
+            <w:proofErr w:type="spellStart"/>
+            <w:r>
+              <w:rPr>
+                <w:b/>
+                <w:bCs/>
+                <w:sz w:val="32"/>
+                <w:szCs w:val="32"/>
+              </w:rPr>
+              <w:t>Leon</w:t>
+            </w:r>
+            <w:proofErr w:type="spellEnd"/>
+            <w:r>
+              <w:rPr>
+                <w:b/>
+                <w:bCs/>
+                <w:sz w:val="32"/>
+                <w:szCs w:val="32"/>
+              </w:rPr>
+              <w:t>: 5.0</w:t>
+            </w:r>
+          </w:p>
+          <w:p>
+            <w:pPr>
+              <w:rPr>
+                <w:b/>
+                <w:bCs/>
+                <w:sz w:val="32"/>
+                <w:szCs w:val="32"/>
+              </w:rPr>
+            </w:pPr>
+            <w:r>
+              <w:rPr>
+                <w:b/>
+                <w:bCs/>
+                <w:sz w:val="32"/>
+                <w:szCs w:val="32"/>
+              </w:rPr>
+              <w:t>Steven Guerrero: 5.0</w:t>
+            </w:r>
+          </w:p>
+          <w:p>
+            <w:pPr>
+              <w:rPr>
+                <w:b/>
+                <w:bCs/>
+                <w:sz w:val="32"/>
+                <w:szCs w:val="32"/>
+              </w:rPr>
+            </w:pPr>
+            <w:r>
+              <w:rPr>
+                <w:b/>
+                <w:bCs/>
+                <w:sz w:val="32"/>
+                <w:szCs w:val="32"/>
+              </w:rPr>
+              <w:t>Daniel Caicedo: 5.0</w:t>
+            </w:r>
+          </w:p>
           <w:p/>
           <w:p/>
         </w:tc>
       </w:tr>
     </w:tbl>
-    <w:p>
-      <w:r>
-        <w:rPr>
-          <w:noProof/>
-        </w:rPr>
-        <mc:AlternateContent>
-          <mc:Choice Requires="wps">
-            <w:drawing>
-              <wp:anchor distT="0" distB="0" distL="114300" distR="114300" simplePos="0" relativeHeight="251659264" behindDoc="0" locked="0" layoutInCell="1" allowOverlap="1" wp14:anchorId="18BDA1BD" wp14:editId="232E8888">
-                <wp:simplePos x="0" y="0"/>
-                <wp:positionH relativeFrom="margin">
-                  <wp:align>left</wp:align>
-                </wp:positionH>
-                <wp:positionV relativeFrom="paragraph">
-                  <wp:posOffset>-7211694</wp:posOffset>
-                </wp:positionV>
-                <wp:extent cx="6858000" cy="2095500"/>
-                <wp:effectExtent l="0" t="0" r="0" b="0"/>
-                <wp:wrapNone/>
-                <wp:docPr id="8" name="Cuadro de texto 8"/>
-                <wp:cNvGraphicFramePr/>
-                <a:graphic xmlns:a="http://schemas.openxmlformats.org/drawingml/2006/main">
-                  <a:graphicData uri="http://schemas.microsoft.com/office/word/2010/wordprocessingShape">
-                    <wps:wsp>
-                      <wps:cNvSpPr txBox="1"/>
-                      <wps:spPr>
-                        <a:xfrm>
-                          <a:off x="0" y="0"/>
-                          <a:ext cx="6858000" cy="2095500"/>
-                        </a:xfrm>
-                        <a:prstGeom prst="rect">
-                          <a:avLst/>
-                        </a:prstGeom>
-                        <a:noFill/>
-                        <a:ln w="6350">
-                          <a:noFill/>
-                        </a:ln>
-                      </wps:spPr>
-                      <wps:txbx>
-                        <w:txbxContent>
-                          <w:p>
-                            <w:pPr>
-                              <w:rPr>
-                                <w:lang w:val="es-MX"/>
-                              </w:rPr>
-                            </w:pPr>
-                            <w:r>
-                              <w:rPr>
-                                <w:lang w:val="es-MX"/>
-                              </w:rPr>
-                              <w:t xml:space="preserve">No me gusto para nada el tiempo que se nos dejo para realizar este trabajo, puesto que hay que tener en cuenta el tiempo que toma aprender una librería o lenguaje nuevo, acostumbrarse, aprender miles de cosas nuevas como colisión, cargado de mapas, animación, etc. Y si, se que la interfaz grafica no era obligatoria, pero se podía leer </w:t>
-                            </w:r>
-                            <w:proofErr w:type="spellStart"/>
-                            <w:r>
-                              <w:rPr>
-                                <w:lang w:val="es-MX"/>
-                              </w:rPr>
-                              <w:t>entredientes</w:t>
-                            </w:r>
-                            <w:proofErr w:type="spellEnd"/>
-                            <w:r>
-                              <w:rPr>
-                                <w:lang w:val="es-MX"/>
-                              </w:rPr>
-                              <w:t xml:space="preserve"> que sin interfaz grafica el proyecto no iba a quedar tan bien, se podía sentir esa presión invisible de que tocaba hacerle una buena interfaz </w:t>
-                            </w:r>
-                            <w:proofErr w:type="spellStart"/>
-                            <w:r>
-                              <w:rPr>
-                                <w:lang w:val="es-MX"/>
-                              </w:rPr>
-                              <w:t>grafica</w:t>
-                            </w:r>
-                            <w:proofErr w:type="spellEnd"/>
-                            <w:r>
-                              <w:rPr>
-                                <w:lang w:val="es-MX"/>
-                              </w:rPr>
-                              <w:t xml:space="preserve">. Porque puedo jurar que no deje de trabajar en el proyecto ni un día, estuve todo el tiempo en esto, muchos días sin dormir, reflexionando sobre mi vida, cayendo en desesperación, angustia, ansiedad, todo, hasta el punto de que mi mama lo noto y me </w:t>
-                            </w:r>
-                            <w:proofErr w:type="spellStart"/>
-                            <w:r>
-                              <w:rPr>
-                                <w:lang w:val="es-MX"/>
-                              </w:rPr>
-                              <w:t>esta</w:t>
-                            </w:r>
-                            <w:proofErr w:type="spellEnd"/>
-                            <w:r>
-                              <w:rPr>
-                                <w:lang w:val="es-MX"/>
-                              </w:rPr>
-                              <w:t xml:space="preserve"> buscando ayuda psicológica porque mis facetas mas feas salieron en lo que trabaje en este proyecto, entonces no le deseo estas sensaciones a nadie en el mundo, así que por esto me gustaría hacer la recomendación, de que la próxima vez que vaya a dejar este tipo de trabajos tenga mas en cuenta los factores, el tiempo especialmente, porque si hubiéramos tenido 1 mes seguramente hubiéramos podido entregar un juego </w:t>
-                            </w:r>
-                            <w:proofErr w:type="spellStart"/>
-                            <w:r>
-                              <w:rPr>
-                                <w:lang w:val="es-MX"/>
-                              </w:rPr>
-                              <w:t>mas</w:t>
-                            </w:r>
-                            <w:proofErr w:type="spellEnd"/>
-                            <w:r>
-                              <w:rPr>
-                                <w:lang w:val="es-MX"/>
-                              </w:rPr>
-                              <w:t xml:space="preserve"> completo y totalmente funcional, tampoco el nuevo </w:t>
-                            </w:r>
-                            <w:proofErr w:type="spellStart"/>
-                            <w:r>
-                              <w:rPr>
-                                <w:lang w:val="es-MX"/>
-                              </w:rPr>
-                              <w:t>Call</w:t>
-                            </w:r>
-                            <w:proofErr w:type="spellEnd"/>
-                            <w:r>
-                              <w:rPr>
-                                <w:lang w:val="es-MX"/>
-                              </w:rPr>
-                              <w:t xml:space="preserve"> </w:t>
-                            </w:r>
-                            <w:proofErr w:type="spellStart"/>
-                            <w:r>
-                              <w:rPr>
-                                <w:lang w:val="es-MX"/>
-                              </w:rPr>
-                              <w:t>of</w:t>
-                            </w:r>
-                            <w:proofErr w:type="spellEnd"/>
-                            <w:r>
-                              <w:rPr>
-                                <w:lang w:val="es-MX"/>
-                              </w:rPr>
-                              <w:t xml:space="preserve"> </w:t>
-                            </w:r>
-                            <w:proofErr w:type="spellStart"/>
-                            <w:r>
-                              <w:rPr>
-                                <w:lang w:val="es-MX"/>
-                              </w:rPr>
-                              <w:t>Duty</w:t>
-                            </w:r>
-                            <w:proofErr w:type="spellEnd"/>
-                            <w:r>
-                              <w:rPr>
-                                <w:lang w:val="es-MX"/>
-                              </w:rPr>
-                              <w:t>, pero si algo bastante decente y con la menor cantidad de bugs. Y hago esta recomendación también porque se que uno de sus propósitos es ir mejorando sus cursos, entonces espero esto ayude.</w:t>
-                            </w:r>
-                          </w:p>
-                        </w:txbxContent>
-                      </wps:txbx>
-                      <wps:bodyPr rot="0" spcFirstLastPara="0" vertOverflow="overflow" horzOverflow="overflow" vert="horz" wrap="square" lIns="91440" tIns="45720" rIns="91440" bIns="45720" numCol="1" spcCol="0" rtlCol="0" fromWordArt="0" anchor="t" anchorCtr="0" forceAA="0" compatLnSpc="1">
-                        <a:prstTxWarp prst="textNoShape">
-                          <a:avLst/>
-                        </a:prstTxWarp>
-                        <a:noAutofit/>
-                      </wps:bodyPr>
-                    </wps:wsp>
-                  </a:graphicData>
-                </a:graphic>
-                <wp14:sizeRelH relativeFrom="margin">
-                  <wp14:pctWidth>0</wp14:pctWidth>
-                </wp14:sizeRelH>
-                <wp14:sizeRelV relativeFrom="margin">
-                  <wp14:pctHeight>0</wp14:pctHeight>
-                </wp14:sizeRelV>
-              </wp:anchor>
-            </w:drawing>
-          </mc:Choice>
-          <mc:Fallback>
-            <w:pict>
-              <v:shape w14:anchorId="18BDA1BD" id="Cuadro de texto 8" o:spid="_x0000_s1027" type="#_x0000_t202" style="position:absolute;margin-left:0;margin-top:-567.85pt;width:540pt;height:165pt;z-index:251659264;visibility:visible;mso-wrap-style:square;mso-width-percent:0;mso-height-percent:0;mso-wrap-distance-left:9pt;mso-wrap-distance-top:0;mso-wrap-distance-right:9pt;mso-wrap-distance-bottom:0;mso-position-horizontal:left;mso-position-horizontal-relative:margin;mso-position-vertical:absolute;mso-position-vertical-relative:text;mso-width-percent:0;mso-height-percent:0;mso-width-relative:margin;mso-height-relative:margin;v-text-anchor:top" o:gfxdata="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" filled="f" stroked="f" strokeweight=".5pt">
-                <v:textbox>
-                  <w:txbxContent>
-                    <w:p>
-                      <w:pPr>
-                        <w:rPr>
-                          <w:lang w:val="es-MX"/>
-                        </w:rPr>
-                      </w:pPr>
-                      <w:r>
-                        <w:rPr>
-                          <w:lang w:val="es-MX"/>
-                        </w:rPr>
-                        <w:t xml:space="preserve">No me gusto para nada el tiempo que se nos dejo para realizar este trabajo, puesto que hay que tener en cuenta el tiempo que toma aprender una librería o lenguaje nuevo, acostumbrarse, aprender miles de cosas nuevas como colisión, cargado de mapas, animación, etc. Y si, se que la interfaz grafica no era obligatoria, pero se podía leer </w:t>
-                      </w:r>
-                      <w:proofErr w:type="spellStart"/>
-                      <w:r>
-                        <w:rPr>
-                          <w:lang w:val="es-MX"/>
-                        </w:rPr>
-                        <w:t>entredientes</w:t>
-                      </w:r>
-                      <w:proofErr w:type="spellEnd"/>
-                      <w:r>
-                        <w:rPr>
-                          <w:lang w:val="es-MX"/>
-                        </w:rPr>
-                        <w:t xml:space="preserve"> que sin interfaz grafica el proyecto no iba a quedar tan bien, se podía sentir esa presión invisible de que tocaba hacerle una buena interfaz </w:t>
-                      </w:r>
-                      <w:proofErr w:type="spellStart"/>
-                      <w:r>
-                        <w:rPr>
-                          <w:lang w:val="es-MX"/>
-                        </w:rPr>
-                        <w:t>grafica</w:t>
-                      </w:r>
-                      <w:proofErr w:type="spellEnd"/>
-                      <w:r>
-                        <w:rPr>
-                          <w:lang w:val="es-MX"/>
-                        </w:rPr>
-                        <w:t xml:space="preserve">. Porque puedo jurar que no deje de trabajar en el proyecto ni un día, estuve todo el tiempo en esto, muchos días sin dormir, reflexionando sobre mi vida, cayendo en desesperación, angustia, ansiedad, todo, hasta el punto de que mi mama lo noto y me </w:t>
-                      </w:r>
-                      <w:proofErr w:type="spellStart"/>
-                      <w:r>
-                        <w:rPr>
-                          <w:lang w:val="es-MX"/>
-                        </w:rPr>
-                        <w:t>esta</w:t>
-                      </w:r>
-                      <w:proofErr w:type="spellEnd"/>
-                      <w:r>
-                        <w:rPr>
-                          <w:lang w:val="es-MX"/>
-                        </w:rPr>
-                        <w:t xml:space="preserve"> buscando ayuda psicológica porque mis facetas mas feas salieron en lo que trabaje en este proyecto, entonces no le deseo estas sensaciones a nadie en el mundo, así que por esto me gustaría hacer la recomendación, de que la próxima vez que vaya a dejar este tipo de trabajos tenga mas en cuenta los factores, el tiempo especialmente, porque si hubiéramos tenido 1 mes seguramente hubiéramos podido entregar un juego </w:t>
-                      </w:r>
-                      <w:proofErr w:type="spellStart"/>
-                      <w:r>
-                        <w:rPr>
-                          <w:lang w:val="es-MX"/>
-                        </w:rPr>
-                        <w:t>mas</w:t>
-                      </w:r>
-                      <w:proofErr w:type="spellEnd"/>
-                      <w:r>
-                        <w:rPr>
-                          <w:lang w:val="es-MX"/>
-                        </w:rPr>
-                        <w:t xml:space="preserve"> completo y totalmente funcional, tampoco el nuevo </w:t>
-                      </w:r>
-                      <w:proofErr w:type="spellStart"/>
-                      <w:r>
-                        <w:rPr>
-                          <w:lang w:val="es-MX"/>
-                        </w:rPr>
-                        <w:t>Call</w:t>
-                      </w:r>
-                      <w:proofErr w:type="spellEnd"/>
-                      <w:r>
-                        <w:rPr>
-                          <w:lang w:val="es-MX"/>
-                        </w:rPr>
-                        <w:t xml:space="preserve"> </w:t>
-                      </w:r>
-                      <w:proofErr w:type="spellStart"/>
-                      <w:r>
-                        <w:rPr>
-                          <w:lang w:val="es-MX"/>
-                        </w:rPr>
-                        <w:t>of</w:t>
-                      </w:r>
-                      <w:proofErr w:type="spellEnd"/>
-                      <w:r>
-                        <w:rPr>
-                          <w:lang w:val="es-MX"/>
-                        </w:rPr>
-                        <w:t xml:space="preserve"> </w:t>
-                      </w:r>
-                      <w:proofErr w:type="spellStart"/>
-                      <w:r>
-                        <w:rPr>
-                          <w:lang w:val="es-MX"/>
-                        </w:rPr>
-                        <w:t>Duty</w:t>
-                      </w:r>
-                      <w:proofErr w:type="spellEnd"/>
-                      <w:r>
-                        <w:rPr>
-                          <w:lang w:val="es-MX"/>
-                        </w:rPr>
-                        <w:t>, pero si algo bastante decente y con la menor cantidad de bugs. Y hago esta recomendación también porque se que uno de sus propósitos es ir mejorando sus cursos, entonces espero esto ayude.</w:t>
-                      </w:r>
-                    </w:p>
-                  </w:txbxContent>
-                </v:textbox>
-                <w10:wrap anchorx="margin"/>
-              </v:shape>
-            </w:pict>
-          </mc:Fallback>
-        </mc:AlternateContent>
-      </w:r>
-    </w:p>
+    <w:p/>
     <w:p>
       <w:r>
         <w:rPr>
@@ -4597,6 +4812,7 @@
     <w:rsid w:val="00314793"/>
     <w:rsid w:val="00362EDA"/>
     <w:rsid w:val="00C5650B"/>
+    <w:rsid w:val="00FD12D2"/>
   </w:rsids>
   <m:mathPr>
     <m:mathFont m:val="Cambria Math"/>

</xml_diff>